<commit_message>
<main>: finish u17 1 day goat
</commit_message>
<xml_diff>
--- a/wordWork/Year-2/U17/A2WIP/U17 Assignment 2 0.01.docx
+++ b/wordWork/Year-2/U17/A2WIP/U17 Assignment 2 0.01.docx
@@ -1,6 +1,6 @@
 
 <file path=word/document.xml><?xml version="1.0" encoding="utf-8"?>
-<w:document xmlns:wpc="http://schemas.microsoft.com/office/word/2010/wordprocessingCanvas" xmlns:cx="http://schemas.microsoft.com/office/drawing/2014/chartex" xmlns:cx1="http://schemas.microsoft.com/office/drawing/2015/9/8/chartex" xmlns:cx2="http://schemas.microsoft.com/office/drawing/2015/10/21/chartex" xmlns:cx3="http://schemas.microsoft.com/office/drawing/2016/5/9/chartex" xmlns:cx4="http://schemas.microsoft.com/office/drawing/2016/5/10/chartex" xmlns:cx5="http://schemas.microsoft.com/office/drawing/2016/5/11/chartex" xmlns:cx6="http://schemas.microsoft.com/office/drawing/2016/5/12/chartex" xmlns:cx7="http://schemas.microsoft.com/office/drawing/2016/5/13/chartex" xmlns:cx8="http://schemas.microsoft.com/office/drawing/2016/5/14/chartex" xmlns:mc="http://schemas.openxmlformats.org/markup-compatibility/2006" xmlns:aink="http://schemas.microsoft.com/office/drawing/2016/ink" xmlns:am3d="http://schemas.microsoft.com/office/drawing/2017/model3d" xmlns:o="urn:schemas-microsoft-com:office:office" xmlns:oel="http://schemas.microsoft.com/office/2019/extlst" xmlns:r="http://schemas.openxmlformats.org/officeDocument/2006/relationships" xmlns:m="http://schemas.openxmlformats.org/officeDocument/2006/math" xmlns:v="urn:schemas-microsoft-com:vml" xmlns:wp14="http://schemas.microsoft.com/office/word/2010/wordprocessingDrawing" xmlns:wp="http://schemas.openxmlformats.org/drawingml/2006/wordprocessingDrawing" xmlns:w10="urn:schemas-microsoft-com:office:word" xmlns:w="http://schemas.openxmlformats.org/wordprocessingml/2006/main" xmlns:w14="http://schemas.microsoft.com/office/word/2010/wordml" xmlns:w15="http://schemas.microsoft.com/office/word/2012/wordml" xmlns:w16cex="http://schemas.microsoft.com/office/word/2018/wordml/cex" xmlns:w16cid="http://schemas.microsoft.com/office/word/2016/wordml/cid" xmlns:w16="http://schemas.microsoft.com/office/word/2018/wordml" xmlns:w16du="http://schemas.microsoft.com/office/word/2023/wordml/word16du" xmlns:w16sdtdh="http://schemas.microsoft.com/office/word/2020/wordml/sdtdatahash" xmlns:w16se="http://schemas.microsoft.com/office/word/2015/wordml/symex" xmlns:wpg="http://schemas.microsoft.com/office/word/2010/wordprocessingGroup" xmlns:wpi="http://schemas.microsoft.com/office/word/2010/wordprocessingInk" xmlns:wne="http://schemas.microsoft.com/office/word/2006/wordml" xmlns:wps="http://schemas.microsoft.com/office/word/2010/wordprocessingShape" mc:Ignorable="w14 w15 w16se w16cid w16 w16cex w16sdtdh wp14">
+<w:document xmlns:wpc="http://schemas.microsoft.com/office/word/2010/wordprocessingCanvas" xmlns:cx="http://schemas.microsoft.com/office/drawing/2014/chartex" xmlns:cx1="http://schemas.microsoft.com/office/drawing/2015/9/8/chartex" xmlns:cx2="http://schemas.microsoft.com/office/drawing/2015/10/21/chartex" xmlns:cx3="http://schemas.microsoft.com/office/drawing/2016/5/9/chartex" xmlns:cx4="http://schemas.microsoft.com/office/drawing/2016/5/10/chartex" xmlns:cx5="http://schemas.microsoft.com/office/drawing/2016/5/11/chartex" xmlns:cx6="http://schemas.microsoft.com/office/drawing/2016/5/12/chartex" xmlns:cx7="http://schemas.microsoft.com/office/drawing/2016/5/13/chartex" xmlns:cx8="http://schemas.microsoft.com/office/drawing/2016/5/14/chartex" xmlns:mc="http://schemas.openxmlformats.org/markup-compatibility/2006" xmlns:aink="http://schemas.microsoft.com/office/drawing/2016/ink" xmlns:am3d="http://schemas.microsoft.com/office/drawing/2017/model3d" xmlns:o="urn:schemas-microsoft-com:office:office" xmlns:r="http://schemas.openxmlformats.org/officeDocument/2006/relationships" xmlns:m="http://schemas.openxmlformats.org/officeDocument/2006/math" xmlns:v="urn:schemas-microsoft-com:vml" xmlns:wp14="http://schemas.microsoft.com/office/word/2010/wordprocessingDrawing" xmlns:wp="http://schemas.openxmlformats.org/drawingml/2006/wordprocessingDrawing" xmlns:w10="urn:schemas-microsoft-com:office:word" xmlns:w="http://schemas.openxmlformats.org/wordprocessingml/2006/main" xmlns:w14="http://schemas.microsoft.com/office/word/2010/wordml" xmlns:w15="http://schemas.microsoft.com/office/word/2012/wordml" xmlns:w16cid="http://schemas.microsoft.com/office/word/2016/wordml/cid" xmlns:w16se="http://schemas.microsoft.com/office/word/2015/wordml/symex" xmlns:wpg="http://schemas.microsoft.com/office/word/2010/wordprocessingGroup" xmlns:wpi="http://schemas.microsoft.com/office/word/2010/wordprocessingInk" xmlns:wne="http://schemas.microsoft.com/office/word/2006/wordml" xmlns:wps="http://schemas.microsoft.com/office/word/2010/wordprocessingShape" mc:Ignorable="w14 w15 w16se w16cid wp14">
   <w:body>
     <w:sdt>
       <w:sdtPr>
@@ -10,6 +10,7 @@
           <w:docPartUnique/>
         </w:docPartObj>
       </w:sdtPr>
+      <w:sdtEndPr/>
       <w:sdtContent>
         <w:p>
           <w:r>
@@ -17,13 +18,13 @@
               <w:noProof/>
             </w:rPr>
             <w:pict w14:anchorId="689B8C17">
-              <v:group id="Group 149" o:spid="_x0000_s1029" style="position:absolute;margin-left:0;margin-top:0;width:8in;height:95.7pt;z-index:251662336;mso-width-percent:941;mso-height-percent:121;mso-top-percent:23;mso-position-horizontal:center;mso-position-horizontal-relative:page;mso-position-vertical-relative:page;mso-width-percent:941;mso-height-percent:121;mso-top-percent:23" coordorigin="" coordsize="73152,12161" o:gfxdata="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">
+              <v:group id="Group 149" o:spid="_x0000_s1029" style="position:absolute;margin-left:0;margin-top:0;width:8in;height:95.7pt;z-index:251662336;mso-width-percent:941;mso-height-percent:121;mso-top-percent:23;mso-position-horizontal:center;mso-position-horizontal-relative:page;mso-position-vertical-relative:page;mso-width-percent:941;mso-height-percent:121;mso-top-percent:23" coordsize="73152,12161" o:gfxdata="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">
                 <v:shape id="Rectangle 51" o:spid="_x0000_s1030" style="position:absolute;width:73152;height:11303;visibility:visible;mso-wrap-style:square;v-text-anchor:middle" coordsize="7312660,1129665" o:gfxdata="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" path="m,l7312660,r,1129665l3619500,733425,,1091565,,xe" fillcolor="#4472c4 [3204]" stroked="f" strokeweight="1pt">
                   <v:stroke joinstyle="miter"/>
                   <v:path arrowok="t" o:connecttype="custom" o:connectlocs="0,0;7315200,0;7315200,1130373;3620757,733885;0,1092249;0,0" o:connectangles="0,0,0,0,0,0"/>
                 </v:shape>
                 <v:rect id="Rectangle 151" o:spid="_x0000_s1031" style="position:absolute;width:73152;height:12161;visibility:visible;mso-wrap-style:square;v-text-anchor:middle" o:gfxdata="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" stroked="f" strokeweight="1pt">
-                  <v:fill r:id="rId6" o:title="" recolor="t" rotate="t" type="frame"/>
+                  <v:fill r:id="rId8" o:title="" recolor="t" rotate="t" type="frame"/>
                 </v:rect>
                 <w10:wrap anchorx="page" anchory="page"/>
               </v:group>
@@ -54,6 +55,7 @@
                         <w:dataBinding w:prefixMappings="xmlns:ns0='http://purl.org/dc/elements/1.1/' xmlns:ns1='http://schemas.openxmlformats.org/package/2006/metadata/core-properties' " w:xpath="/ns1:coreProperties[1]/ns0:creator[1]" w:storeItemID="{6C3C8BC8-F283-45AE-878A-BAB7291924A1}"/>
                         <w:text/>
                       </w:sdtPr>
+                      <w:sdtEndPr/>
                       <w:sdtContent>
                         <w:p>
                           <w:pPr>
@@ -99,6 +101,7 @@
                           <w:dataBinding w:prefixMappings="xmlns:ns0='http://schemas.microsoft.com/office/2006/coverPageProps' " w:xpath="/ns0:CoverPageProperties[1]/ns0:CompanyEmail[1]" w:storeItemID="{55AF091B-3C7A-41E3-B477-F2FDAA23CFDA}"/>
                           <w:text/>
                         </w:sdtPr>
+                        <w:sdtEndPr/>
                         <w:sdtContent>
                           <w:r>
                             <w:rPr>
@@ -157,6 +160,7 @@
                         <w:dataBinding w:prefixMappings="xmlns:ns0='http://schemas.microsoft.com/office/2006/coverPageProps' " w:xpath="/ns0:CoverPageProperties[1]/ns0:Abstract[1]" w:storeItemID="{55AF091B-3C7A-41E3-B477-F2FDAA23CFDA}"/>
                         <w:text w:multiLine="1"/>
                       </w:sdtPr>
+                      <w:sdtEndPr/>
                       <w:sdtContent>
                         <w:p>
                           <w:pPr>
@@ -288,6 +292,7 @@
                         <w:dataBinding w:prefixMappings="xmlns:ns0='http://purl.org/dc/elements/1.1/' xmlns:ns1='http://schemas.openxmlformats.org/package/2006/metadata/core-properties' " w:xpath="/ns1:coreProperties[1]/ns0:subject[1]" w:storeItemID="{6C3C8BC8-F283-45AE-878A-BAB7291924A1}"/>
                         <w:text/>
                       </w:sdtPr>
+                      <w:sdtEndPr/>
                       <w:sdtContent>
                         <w:p>
                           <w:pPr>
@@ -326,6 +331,14 @@
     </w:sdt>
     <w:sdt>
       <w:sdtPr>
+        <w:rPr>
+          <w:rFonts w:asciiTheme="minorHAnsi" w:eastAsiaTheme="minorHAnsi" w:hAnsiTheme="minorHAnsi" w:cstheme="minorBidi"/>
+          <w:color w:val="auto"/>
+          <w:kern w:val="2"/>
+          <w:sz w:val="24"/>
+          <w:szCs w:val="24"/>
+          <w:lang w:eastAsia="en-US"/>
+        </w:rPr>
         <w:id w:val="2006087731"/>
         <w:docPartObj>
           <w:docPartGallery w:val="Table of Contents"/>
@@ -334,14 +347,8 @@
       </w:sdtPr>
       <w:sdtEndPr>
         <w:rPr>
-          <w:rFonts w:asciiTheme="minorHAnsi" w:eastAsiaTheme="minorHAnsi" w:hAnsiTheme="minorHAnsi" w:cstheme="minorBidi"/>
           <w:b/>
           <w:bCs/>
-          <w:color w:val="auto"/>
-          <w:kern w:val="2"/>
-          <w:sz w:val="24"/>
-          <w:szCs w:val="24"/>
-          <w:lang w:eastAsia="en-US"/>
         </w:rPr>
       </w:sdtEndPr>
       <w:sdtContent>
@@ -354,16 +361,1179 @@
           </w:r>
         </w:p>
         <w:p>
-          <w:fldSimple w:instr=" TOC \o &quot;1-3&quot; \h \z \u ">
-            <w:r>
-              <w:rPr>
-                <w:b/>
-                <w:bCs/>
-                <w:noProof/>
-              </w:rPr>
-              <w:t>No table of contents entries found.</w:t>
-            </w:r>
-          </w:fldSimple>
+          <w:pPr>
+            <w:pStyle w:val="TOC1"/>
+            <w:tabs>
+              <w:tab w:val="right" w:leader="dot" w:pos="9016"/>
+            </w:tabs>
+            <w:rPr>
+              <w:noProof/>
+            </w:rPr>
+          </w:pPr>
+          <w:r>
+            <w:fldChar w:fldCharType="begin"/>
+          </w:r>
+          <w:r>
+            <w:instrText xml:space="preserve"> TOC \o "1-3" \h \z \u </w:instrText>
+          </w:r>
+          <w:r>
+            <w:fldChar w:fldCharType="separate"/>
+          </w:r>
+          <w:hyperlink w:anchor="_Toc133225038" w:history="1">
+            <w:r>
+              <w:rPr>
+                <w:rStyle w:val="Hyperlink"/>
+                <w:noProof/>
+              </w:rPr>
+              <w:t>Introduction</w:t>
+            </w:r>
+            <w:r>
+              <w:rPr>
+                <w:noProof/>
+                <w:webHidden/>
+              </w:rPr>
+              <w:tab/>
+            </w:r>
+            <w:r>
+              <w:rPr>
+                <w:noProof/>
+                <w:webHidden/>
+              </w:rPr>
+              <w:fldChar w:fldCharType="begin"/>
+            </w:r>
+            <w:r>
+              <w:rPr>
+                <w:noProof/>
+                <w:webHidden/>
+              </w:rPr>
+              <w:instrText xml:space="preserve"> PAGEREF _Toc133225038 \h </w:instrText>
+            </w:r>
+            <w:r>
+              <w:rPr>
+                <w:noProof/>
+                <w:webHidden/>
+              </w:rPr>
+            </w:r>
+            <w:r>
+              <w:rPr>
+                <w:noProof/>
+                <w:webHidden/>
+              </w:rPr>
+              <w:fldChar w:fldCharType="separate"/>
+            </w:r>
+            <w:r>
+              <w:rPr>
+                <w:noProof/>
+                <w:webHidden/>
+              </w:rPr>
+              <w:t>2</w:t>
+            </w:r>
+            <w:r>
+              <w:rPr>
+                <w:noProof/>
+                <w:webHidden/>
+              </w:rPr>
+              <w:fldChar w:fldCharType="end"/>
+            </w:r>
+          </w:hyperlink>
+        </w:p>
+        <w:p>
+          <w:pPr>
+            <w:pStyle w:val="TOC1"/>
+            <w:tabs>
+              <w:tab w:val="right" w:leader="dot" w:pos="9016"/>
+            </w:tabs>
+            <w:rPr>
+              <w:noProof/>
+            </w:rPr>
+          </w:pPr>
+          <w:hyperlink w:anchor="_Toc133225039" w:history="1">
+            <w:r>
+              <w:rPr>
+                <w:rStyle w:val="Hyperlink"/>
+                <w:noProof/>
+              </w:rPr>
+              <w:t>Design</w:t>
+            </w:r>
+            <w:r>
+              <w:rPr>
+                <w:noProof/>
+                <w:webHidden/>
+              </w:rPr>
+              <w:tab/>
+            </w:r>
+            <w:r>
+              <w:rPr>
+                <w:noProof/>
+                <w:webHidden/>
+              </w:rPr>
+              <w:fldChar w:fldCharType="begin"/>
+            </w:r>
+            <w:r>
+              <w:rPr>
+                <w:noProof/>
+                <w:webHidden/>
+              </w:rPr>
+              <w:instrText xml:space="preserve"> PAGEREF _Toc133225039 \h </w:instrText>
+            </w:r>
+            <w:r>
+              <w:rPr>
+                <w:noProof/>
+                <w:webHidden/>
+              </w:rPr>
+            </w:r>
+            <w:r>
+              <w:rPr>
+                <w:noProof/>
+                <w:webHidden/>
+              </w:rPr>
+              <w:fldChar w:fldCharType="separate"/>
+            </w:r>
+            <w:r>
+              <w:rPr>
+                <w:noProof/>
+                <w:webHidden/>
+              </w:rPr>
+              <w:t>2</w:t>
+            </w:r>
+            <w:r>
+              <w:rPr>
+                <w:noProof/>
+                <w:webHidden/>
+              </w:rPr>
+              <w:fldChar w:fldCharType="end"/>
+            </w:r>
+          </w:hyperlink>
+        </w:p>
+        <w:p>
+          <w:pPr>
+            <w:pStyle w:val="TOC3"/>
+            <w:tabs>
+              <w:tab w:val="right" w:leader="dot" w:pos="9016"/>
+            </w:tabs>
+            <w:rPr>
+              <w:noProof/>
+            </w:rPr>
+          </w:pPr>
+          <w:hyperlink w:anchor="_Toc133225040" w:history="1">
+            <w:r>
+              <w:rPr>
+                <w:rStyle w:val="Hyperlink"/>
+                <w:noProof/>
+              </w:rPr>
+              <w:t>2D Design</w:t>
+            </w:r>
+            <w:r>
+              <w:rPr>
+                <w:noProof/>
+                <w:webHidden/>
+              </w:rPr>
+              <w:tab/>
+            </w:r>
+            <w:r>
+              <w:rPr>
+                <w:noProof/>
+                <w:webHidden/>
+              </w:rPr>
+              <w:fldChar w:fldCharType="begin"/>
+            </w:r>
+            <w:r>
+              <w:rPr>
+                <w:noProof/>
+                <w:webHidden/>
+              </w:rPr>
+              <w:instrText xml:space="preserve"> PAGEREF _Toc133225040 \h </w:instrText>
+            </w:r>
+            <w:r>
+              <w:rPr>
+                <w:noProof/>
+                <w:webHidden/>
+              </w:rPr>
+            </w:r>
+            <w:r>
+              <w:rPr>
+                <w:noProof/>
+                <w:webHidden/>
+              </w:rPr>
+              <w:fldChar w:fldCharType="separate"/>
+            </w:r>
+            <w:r>
+              <w:rPr>
+                <w:noProof/>
+                <w:webHidden/>
+              </w:rPr>
+              <w:t>4</w:t>
+            </w:r>
+            <w:r>
+              <w:rPr>
+                <w:noProof/>
+                <w:webHidden/>
+              </w:rPr>
+              <w:fldChar w:fldCharType="end"/>
+            </w:r>
+          </w:hyperlink>
+        </w:p>
+        <w:p>
+          <w:pPr>
+            <w:pStyle w:val="TOC3"/>
+            <w:tabs>
+              <w:tab w:val="right" w:leader="dot" w:pos="9016"/>
+            </w:tabs>
+            <w:rPr>
+              <w:noProof/>
+            </w:rPr>
+          </w:pPr>
+          <w:hyperlink w:anchor="_Toc133225041" w:history="1">
+            <w:r>
+              <w:rPr>
+                <w:rStyle w:val="Hyperlink"/>
+                <w:noProof/>
+              </w:rPr>
+              <w:t>3D Design</w:t>
+            </w:r>
+            <w:r>
+              <w:rPr>
+                <w:noProof/>
+                <w:webHidden/>
+              </w:rPr>
+              <w:tab/>
+            </w:r>
+            <w:r>
+              <w:rPr>
+                <w:noProof/>
+                <w:webHidden/>
+              </w:rPr>
+              <w:fldChar w:fldCharType="begin"/>
+            </w:r>
+            <w:r>
+              <w:rPr>
+                <w:noProof/>
+                <w:webHidden/>
+              </w:rPr>
+              <w:instrText xml:space="preserve"> PAGEREF _Toc133225041 \h </w:instrText>
+            </w:r>
+            <w:r>
+              <w:rPr>
+                <w:noProof/>
+                <w:webHidden/>
+              </w:rPr>
+            </w:r>
+            <w:r>
+              <w:rPr>
+                <w:noProof/>
+                <w:webHidden/>
+              </w:rPr>
+              <w:fldChar w:fldCharType="separate"/>
+            </w:r>
+            <w:r>
+              <w:rPr>
+                <w:noProof/>
+                <w:webHidden/>
+              </w:rPr>
+              <w:t>5</w:t>
+            </w:r>
+            <w:r>
+              <w:rPr>
+                <w:noProof/>
+                <w:webHidden/>
+              </w:rPr>
+              <w:fldChar w:fldCharType="end"/>
+            </w:r>
+          </w:hyperlink>
+        </w:p>
+        <w:p>
+          <w:pPr>
+            <w:pStyle w:val="TOC3"/>
+            <w:tabs>
+              <w:tab w:val="right" w:leader="dot" w:pos="9016"/>
+            </w:tabs>
+            <w:rPr>
+              <w:noProof/>
+            </w:rPr>
+          </w:pPr>
+          <w:hyperlink w:anchor="_Toc133225042" w:history="1">
+            <w:r>
+              <w:rPr>
+                <w:rStyle w:val="Hyperlink"/>
+                <w:noProof/>
+              </w:rPr>
+              <w:t>Assets used</w:t>
+            </w:r>
+            <w:r>
+              <w:rPr>
+                <w:noProof/>
+                <w:webHidden/>
+              </w:rPr>
+              <w:tab/>
+            </w:r>
+            <w:r>
+              <w:rPr>
+                <w:noProof/>
+                <w:webHidden/>
+              </w:rPr>
+              <w:fldChar w:fldCharType="begin"/>
+            </w:r>
+            <w:r>
+              <w:rPr>
+                <w:noProof/>
+                <w:webHidden/>
+              </w:rPr>
+              <w:instrText xml:space="preserve"> PAGEREF _Toc133225042 \h </w:instrText>
+            </w:r>
+            <w:r>
+              <w:rPr>
+                <w:noProof/>
+                <w:webHidden/>
+              </w:rPr>
+            </w:r>
+            <w:r>
+              <w:rPr>
+                <w:noProof/>
+                <w:webHidden/>
+              </w:rPr>
+              <w:fldChar w:fldCharType="separate"/>
+            </w:r>
+            <w:r>
+              <w:rPr>
+                <w:noProof/>
+                <w:webHidden/>
+              </w:rPr>
+              <w:t>5</w:t>
+            </w:r>
+            <w:r>
+              <w:rPr>
+                <w:noProof/>
+                <w:webHidden/>
+              </w:rPr>
+              <w:fldChar w:fldCharType="end"/>
+            </w:r>
+          </w:hyperlink>
+        </w:p>
+        <w:p>
+          <w:pPr>
+            <w:pStyle w:val="TOC1"/>
+            <w:tabs>
+              <w:tab w:val="right" w:leader="dot" w:pos="9016"/>
+            </w:tabs>
+            <w:rPr>
+              <w:noProof/>
+            </w:rPr>
+          </w:pPr>
+          <w:hyperlink w:anchor="_Toc133225043" w:history="1">
+            <w:r>
+              <w:rPr>
+                <w:rStyle w:val="Hyperlink"/>
+                <w:noProof/>
+              </w:rPr>
+              <w:t>Design justification</w:t>
+            </w:r>
+            <w:r>
+              <w:rPr>
+                <w:noProof/>
+                <w:webHidden/>
+              </w:rPr>
+              <w:tab/>
+            </w:r>
+            <w:r>
+              <w:rPr>
+                <w:noProof/>
+                <w:webHidden/>
+              </w:rPr>
+              <w:fldChar w:fldCharType="begin"/>
+            </w:r>
+            <w:r>
+              <w:rPr>
+                <w:noProof/>
+                <w:webHidden/>
+              </w:rPr>
+              <w:instrText xml:space="preserve"> PAGEREF _Toc133225043 \h </w:instrText>
+            </w:r>
+            <w:r>
+              <w:rPr>
+                <w:noProof/>
+                <w:webHidden/>
+              </w:rPr>
+            </w:r>
+            <w:r>
+              <w:rPr>
+                <w:noProof/>
+                <w:webHidden/>
+              </w:rPr>
+              <w:fldChar w:fldCharType="separate"/>
+            </w:r>
+            <w:r>
+              <w:rPr>
+                <w:noProof/>
+                <w:webHidden/>
+              </w:rPr>
+              <w:t>6</w:t>
+            </w:r>
+            <w:r>
+              <w:rPr>
+                <w:noProof/>
+                <w:webHidden/>
+              </w:rPr>
+              <w:fldChar w:fldCharType="end"/>
+            </w:r>
+          </w:hyperlink>
+        </w:p>
+        <w:p>
+          <w:pPr>
+            <w:pStyle w:val="TOC1"/>
+            <w:tabs>
+              <w:tab w:val="right" w:leader="dot" w:pos="9016"/>
+            </w:tabs>
+            <w:rPr>
+              <w:noProof/>
+            </w:rPr>
+          </w:pPr>
+          <w:hyperlink w:anchor="_Toc133225044" w:history="1">
+            <w:r>
+              <w:rPr>
+                <w:rStyle w:val="Hyperlink"/>
+                <w:noProof/>
+              </w:rPr>
+              <w:t>Evaluation</w:t>
+            </w:r>
+            <w:r>
+              <w:rPr>
+                <w:noProof/>
+                <w:webHidden/>
+              </w:rPr>
+              <w:tab/>
+            </w:r>
+            <w:r>
+              <w:rPr>
+                <w:noProof/>
+                <w:webHidden/>
+              </w:rPr>
+              <w:fldChar w:fldCharType="begin"/>
+            </w:r>
+            <w:r>
+              <w:rPr>
+                <w:noProof/>
+                <w:webHidden/>
+              </w:rPr>
+              <w:instrText xml:space="preserve"> PAGEREF _Toc133225044 \h </w:instrText>
+            </w:r>
+            <w:r>
+              <w:rPr>
+                <w:noProof/>
+                <w:webHidden/>
+              </w:rPr>
+            </w:r>
+            <w:r>
+              <w:rPr>
+                <w:noProof/>
+                <w:webHidden/>
+              </w:rPr>
+              <w:fldChar w:fldCharType="separate"/>
+            </w:r>
+            <w:r>
+              <w:rPr>
+                <w:noProof/>
+                <w:webHidden/>
+              </w:rPr>
+              <w:t>6</w:t>
+            </w:r>
+            <w:r>
+              <w:rPr>
+                <w:noProof/>
+                <w:webHidden/>
+              </w:rPr>
+              <w:fldChar w:fldCharType="end"/>
+            </w:r>
+          </w:hyperlink>
+        </w:p>
+        <w:p>
+          <w:pPr>
+            <w:pStyle w:val="TOC1"/>
+            <w:tabs>
+              <w:tab w:val="right" w:leader="dot" w:pos="9016"/>
+            </w:tabs>
+            <w:rPr>
+              <w:noProof/>
+            </w:rPr>
+          </w:pPr>
+          <w:hyperlink w:anchor="_Toc133225045" w:history="1">
+            <w:r>
+              <w:rPr>
+                <w:rStyle w:val="Hyperlink"/>
+                <w:noProof/>
+              </w:rPr>
+              <w:t>Feedback</w:t>
+            </w:r>
+            <w:r>
+              <w:rPr>
+                <w:noProof/>
+                <w:webHidden/>
+              </w:rPr>
+              <w:tab/>
+            </w:r>
+            <w:r>
+              <w:rPr>
+                <w:noProof/>
+                <w:webHidden/>
+              </w:rPr>
+              <w:fldChar w:fldCharType="begin"/>
+            </w:r>
+            <w:r>
+              <w:rPr>
+                <w:noProof/>
+                <w:webHidden/>
+              </w:rPr>
+              <w:instrText xml:space="preserve"> PAGEREF _Toc133225045 \h </w:instrText>
+            </w:r>
+            <w:r>
+              <w:rPr>
+                <w:noProof/>
+                <w:webHidden/>
+              </w:rPr>
+            </w:r>
+            <w:r>
+              <w:rPr>
+                <w:noProof/>
+                <w:webHidden/>
+              </w:rPr>
+              <w:fldChar w:fldCharType="separate"/>
+            </w:r>
+            <w:r>
+              <w:rPr>
+                <w:noProof/>
+                <w:webHidden/>
+              </w:rPr>
+              <w:t>6</w:t>
+            </w:r>
+            <w:r>
+              <w:rPr>
+                <w:noProof/>
+                <w:webHidden/>
+              </w:rPr>
+              <w:fldChar w:fldCharType="end"/>
+            </w:r>
+          </w:hyperlink>
+        </w:p>
+        <w:p>
+          <w:pPr>
+            <w:pStyle w:val="TOC2"/>
+            <w:tabs>
+              <w:tab w:val="right" w:leader="dot" w:pos="9016"/>
+            </w:tabs>
+            <w:rPr>
+              <w:noProof/>
+            </w:rPr>
+          </w:pPr>
+          <w:hyperlink w:anchor="_Toc133225046" w:history="1">
+            <w:r>
+              <w:rPr>
+                <w:rStyle w:val="Hyperlink"/>
+                <w:noProof/>
+              </w:rPr>
+              <w:t>Changes made based on feedback</w:t>
+            </w:r>
+            <w:r>
+              <w:rPr>
+                <w:noProof/>
+                <w:webHidden/>
+              </w:rPr>
+              <w:tab/>
+            </w:r>
+            <w:r>
+              <w:rPr>
+                <w:noProof/>
+                <w:webHidden/>
+              </w:rPr>
+              <w:fldChar w:fldCharType="begin"/>
+            </w:r>
+            <w:r>
+              <w:rPr>
+                <w:noProof/>
+                <w:webHidden/>
+              </w:rPr>
+              <w:instrText xml:space="preserve"> PAGEREF _Toc133225046 \h </w:instrText>
+            </w:r>
+            <w:r>
+              <w:rPr>
+                <w:noProof/>
+                <w:webHidden/>
+              </w:rPr>
+            </w:r>
+            <w:r>
+              <w:rPr>
+                <w:noProof/>
+                <w:webHidden/>
+              </w:rPr>
+              <w:fldChar w:fldCharType="separate"/>
+            </w:r>
+            <w:r>
+              <w:rPr>
+                <w:noProof/>
+                <w:webHidden/>
+              </w:rPr>
+              <w:t>6</w:t>
+            </w:r>
+            <w:r>
+              <w:rPr>
+                <w:noProof/>
+                <w:webHidden/>
+              </w:rPr>
+              <w:fldChar w:fldCharType="end"/>
+            </w:r>
+          </w:hyperlink>
+        </w:p>
+        <w:p>
+          <w:pPr>
+            <w:pStyle w:val="TOC1"/>
+            <w:tabs>
+              <w:tab w:val="right" w:leader="dot" w:pos="9016"/>
+            </w:tabs>
+            <w:rPr>
+              <w:noProof/>
+            </w:rPr>
+          </w:pPr>
+          <w:hyperlink w:anchor="_Toc133225047" w:history="1">
+            <w:r>
+              <w:rPr>
+                <w:rStyle w:val="Hyperlink"/>
+                <w:noProof/>
+              </w:rPr>
+              <w:t>Developing graphics</w:t>
+            </w:r>
+            <w:r>
+              <w:rPr>
+                <w:noProof/>
+                <w:webHidden/>
+              </w:rPr>
+              <w:tab/>
+            </w:r>
+            <w:r>
+              <w:rPr>
+                <w:noProof/>
+                <w:webHidden/>
+              </w:rPr>
+              <w:fldChar w:fldCharType="begin"/>
+            </w:r>
+            <w:r>
+              <w:rPr>
+                <w:noProof/>
+                <w:webHidden/>
+              </w:rPr>
+              <w:instrText xml:space="preserve"> PAGEREF _Toc133225047 \h </w:instrText>
+            </w:r>
+            <w:r>
+              <w:rPr>
+                <w:noProof/>
+                <w:webHidden/>
+              </w:rPr>
+            </w:r>
+            <w:r>
+              <w:rPr>
+                <w:noProof/>
+                <w:webHidden/>
+              </w:rPr>
+              <w:fldChar w:fldCharType="separate"/>
+            </w:r>
+            <w:r>
+              <w:rPr>
+                <w:noProof/>
+                <w:webHidden/>
+              </w:rPr>
+              <w:t>6</w:t>
+            </w:r>
+            <w:r>
+              <w:rPr>
+                <w:noProof/>
+                <w:webHidden/>
+              </w:rPr>
+              <w:fldChar w:fldCharType="end"/>
+            </w:r>
+          </w:hyperlink>
+        </w:p>
+        <w:p>
+          <w:pPr>
+            <w:pStyle w:val="TOC2"/>
+            <w:tabs>
+              <w:tab w:val="right" w:leader="dot" w:pos="9016"/>
+            </w:tabs>
+            <w:rPr>
+              <w:noProof/>
+            </w:rPr>
+          </w:pPr>
+          <w:hyperlink w:anchor="_Toc133225048" w:history="1">
+            <w:r>
+              <w:rPr>
+                <w:rStyle w:val="Hyperlink"/>
+                <w:noProof/>
+              </w:rPr>
+              <w:t>2D Graphic</w:t>
+            </w:r>
+            <w:r>
+              <w:rPr>
+                <w:noProof/>
+                <w:webHidden/>
+              </w:rPr>
+              <w:tab/>
+            </w:r>
+            <w:r>
+              <w:rPr>
+                <w:noProof/>
+                <w:webHidden/>
+              </w:rPr>
+              <w:fldChar w:fldCharType="begin"/>
+            </w:r>
+            <w:r>
+              <w:rPr>
+                <w:noProof/>
+                <w:webHidden/>
+              </w:rPr>
+              <w:instrText xml:space="preserve"> PAGEREF _Toc133225048 \h </w:instrText>
+            </w:r>
+            <w:r>
+              <w:rPr>
+                <w:noProof/>
+                <w:webHidden/>
+              </w:rPr>
+            </w:r>
+            <w:r>
+              <w:rPr>
+                <w:noProof/>
+                <w:webHidden/>
+              </w:rPr>
+              <w:fldChar w:fldCharType="separate"/>
+            </w:r>
+            <w:r>
+              <w:rPr>
+                <w:noProof/>
+                <w:webHidden/>
+              </w:rPr>
+              <w:t>6</w:t>
+            </w:r>
+            <w:r>
+              <w:rPr>
+                <w:noProof/>
+                <w:webHidden/>
+              </w:rPr>
+              <w:fldChar w:fldCharType="end"/>
+            </w:r>
+          </w:hyperlink>
+        </w:p>
+        <w:p>
+          <w:pPr>
+            <w:pStyle w:val="TOC3"/>
+            <w:tabs>
+              <w:tab w:val="right" w:leader="dot" w:pos="9016"/>
+            </w:tabs>
+            <w:rPr>
+              <w:noProof/>
+            </w:rPr>
+          </w:pPr>
+          <w:hyperlink w:anchor="_Toc133225049" w:history="1">
+            <w:r>
+              <w:rPr>
+                <w:rStyle w:val="Hyperlink"/>
+                <w:noProof/>
+              </w:rPr>
+              <w:t>2D Optimisation</w:t>
+            </w:r>
+            <w:r>
+              <w:rPr>
+                <w:noProof/>
+                <w:webHidden/>
+              </w:rPr>
+              <w:tab/>
+            </w:r>
+            <w:r>
+              <w:rPr>
+                <w:noProof/>
+                <w:webHidden/>
+              </w:rPr>
+              <w:fldChar w:fldCharType="begin"/>
+            </w:r>
+            <w:r>
+              <w:rPr>
+                <w:noProof/>
+                <w:webHidden/>
+              </w:rPr>
+              <w:instrText xml:space="preserve"> PAGEREF _Toc133225049 \h </w:instrText>
+            </w:r>
+            <w:r>
+              <w:rPr>
+                <w:noProof/>
+                <w:webHidden/>
+              </w:rPr>
+            </w:r>
+            <w:r>
+              <w:rPr>
+                <w:noProof/>
+                <w:webHidden/>
+              </w:rPr>
+              <w:fldChar w:fldCharType="separate"/>
+            </w:r>
+            <w:r>
+              <w:rPr>
+                <w:noProof/>
+                <w:webHidden/>
+              </w:rPr>
+              <w:t>6</w:t>
+            </w:r>
+            <w:r>
+              <w:rPr>
+                <w:noProof/>
+                <w:webHidden/>
+              </w:rPr>
+              <w:fldChar w:fldCharType="end"/>
+            </w:r>
+          </w:hyperlink>
+        </w:p>
+        <w:p>
+          <w:pPr>
+            <w:pStyle w:val="TOC2"/>
+            <w:tabs>
+              <w:tab w:val="right" w:leader="dot" w:pos="9016"/>
+            </w:tabs>
+            <w:rPr>
+              <w:noProof/>
+            </w:rPr>
+          </w:pPr>
+          <w:hyperlink w:anchor="_Toc133225050" w:history="1">
+            <w:r>
+              <w:rPr>
+                <w:rStyle w:val="Hyperlink"/>
+                <w:noProof/>
+              </w:rPr>
+              <w:t>3D Graphic</w:t>
+            </w:r>
+            <w:r>
+              <w:rPr>
+                <w:noProof/>
+                <w:webHidden/>
+              </w:rPr>
+              <w:tab/>
+            </w:r>
+            <w:r>
+              <w:rPr>
+                <w:noProof/>
+                <w:webHidden/>
+              </w:rPr>
+              <w:fldChar w:fldCharType="begin"/>
+            </w:r>
+            <w:r>
+              <w:rPr>
+                <w:noProof/>
+                <w:webHidden/>
+              </w:rPr>
+              <w:instrText xml:space="preserve"> PAGEREF _Toc133225050 \h </w:instrText>
+            </w:r>
+            <w:r>
+              <w:rPr>
+                <w:noProof/>
+                <w:webHidden/>
+              </w:rPr>
+            </w:r>
+            <w:r>
+              <w:rPr>
+                <w:noProof/>
+                <w:webHidden/>
+              </w:rPr>
+              <w:fldChar w:fldCharType="separate"/>
+            </w:r>
+            <w:r>
+              <w:rPr>
+                <w:noProof/>
+                <w:webHidden/>
+              </w:rPr>
+              <w:t>6</w:t>
+            </w:r>
+            <w:r>
+              <w:rPr>
+                <w:noProof/>
+                <w:webHidden/>
+              </w:rPr>
+              <w:fldChar w:fldCharType="end"/>
+            </w:r>
+          </w:hyperlink>
+        </w:p>
+        <w:p>
+          <w:pPr>
+            <w:pStyle w:val="TOC3"/>
+            <w:tabs>
+              <w:tab w:val="right" w:leader="dot" w:pos="9016"/>
+            </w:tabs>
+            <w:rPr>
+              <w:noProof/>
+            </w:rPr>
+          </w:pPr>
+          <w:hyperlink w:anchor="_Toc133225051" w:history="1">
+            <w:r>
+              <w:rPr>
+                <w:rStyle w:val="Hyperlink"/>
+                <w:noProof/>
+              </w:rPr>
+              <w:t>3D Optimisation</w:t>
+            </w:r>
+            <w:r>
+              <w:rPr>
+                <w:noProof/>
+                <w:webHidden/>
+              </w:rPr>
+              <w:tab/>
+            </w:r>
+            <w:r>
+              <w:rPr>
+                <w:noProof/>
+                <w:webHidden/>
+              </w:rPr>
+              <w:fldChar w:fldCharType="begin"/>
+            </w:r>
+            <w:r>
+              <w:rPr>
+                <w:noProof/>
+                <w:webHidden/>
+              </w:rPr>
+              <w:instrText xml:space="preserve"> PAGEREF _Toc133225051 \h </w:instrText>
+            </w:r>
+            <w:r>
+              <w:rPr>
+                <w:noProof/>
+                <w:webHidden/>
+              </w:rPr>
+            </w:r>
+            <w:r>
+              <w:rPr>
+                <w:noProof/>
+                <w:webHidden/>
+              </w:rPr>
+              <w:fldChar w:fldCharType="separate"/>
+            </w:r>
+            <w:r>
+              <w:rPr>
+                <w:noProof/>
+                <w:webHidden/>
+              </w:rPr>
+              <w:t>6</w:t>
+            </w:r>
+            <w:r>
+              <w:rPr>
+                <w:noProof/>
+                <w:webHidden/>
+              </w:rPr>
+              <w:fldChar w:fldCharType="end"/>
+            </w:r>
+          </w:hyperlink>
+        </w:p>
+        <w:p>
+          <w:pPr>
+            <w:pStyle w:val="TOC1"/>
+            <w:tabs>
+              <w:tab w:val="right" w:leader="dot" w:pos="9016"/>
+            </w:tabs>
+            <w:rPr>
+              <w:noProof/>
+            </w:rPr>
+          </w:pPr>
+          <w:hyperlink w:anchor="_Toc133225052" w:history="1">
+            <w:r>
+              <w:rPr>
+                <w:rStyle w:val="Hyperlink"/>
+                <w:noProof/>
+              </w:rPr>
+              <w:t>Evaluation of Graphics</w:t>
+            </w:r>
+            <w:r>
+              <w:rPr>
+                <w:noProof/>
+                <w:webHidden/>
+              </w:rPr>
+              <w:tab/>
+            </w:r>
+            <w:r>
+              <w:rPr>
+                <w:noProof/>
+                <w:webHidden/>
+              </w:rPr>
+              <w:fldChar w:fldCharType="begin"/>
+            </w:r>
+            <w:r>
+              <w:rPr>
+                <w:noProof/>
+                <w:webHidden/>
+              </w:rPr>
+              <w:instrText xml:space="preserve"> PAGEREF _Toc133225052 \h </w:instrText>
+            </w:r>
+            <w:r>
+              <w:rPr>
+                <w:noProof/>
+                <w:webHidden/>
+              </w:rPr>
+            </w:r>
+            <w:r>
+              <w:rPr>
+                <w:noProof/>
+                <w:webHidden/>
+              </w:rPr>
+              <w:fldChar w:fldCharType="separate"/>
+            </w:r>
+            <w:r>
+              <w:rPr>
+                <w:noProof/>
+                <w:webHidden/>
+              </w:rPr>
+              <w:t>6</w:t>
+            </w:r>
+            <w:r>
+              <w:rPr>
+                <w:noProof/>
+                <w:webHidden/>
+              </w:rPr>
+              <w:fldChar w:fldCharType="end"/>
+            </w:r>
+          </w:hyperlink>
+        </w:p>
+        <w:p>
+          <w:pPr>
+            <w:pStyle w:val="TOC2"/>
+            <w:tabs>
+              <w:tab w:val="right" w:leader="dot" w:pos="9016"/>
+            </w:tabs>
+            <w:rPr>
+              <w:noProof/>
+            </w:rPr>
+          </w:pPr>
+          <w:hyperlink w:anchor="_Toc133225053" w:history="1">
+            <w:r>
+              <w:rPr>
+                <w:rStyle w:val="Hyperlink"/>
+                <w:noProof/>
+              </w:rPr>
+              <w:t>2D Evaluation against brief</w:t>
+            </w:r>
+            <w:r>
+              <w:rPr>
+                <w:noProof/>
+                <w:webHidden/>
+              </w:rPr>
+              <w:tab/>
+            </w:r>
+            <w:r>
+              <w:rPr>
+                <w:noProof/>
+                <w:webHidden/>
+              </w:rPr>
+              <w:fldChar w:fldCharType="begin"/>
+            </w:r>
+            <w:r>
+              <w:rPr>
+                <w:noProof/>
+                <w:webHidden/>
+              </w:rPr>
+              <w:instrText xml:space="preserve"> PAGEREF _Toc133225053 \h </w:instrText>
+            </w:r>
+            <w:r>
+              <w:rPr>
+                <w:noProof/>
+                <w:webHidden/>
+              </w:rPr>
+            </w:r>
+            <w:r>
+              <w:rPr>
+                <w:noProof/>
+                <w:webHidden/>
+              </w:rPr>
+              <w:fldChar w:fldCharType="separate"/>
+            </w:r>
+            <w:r>
+              <w:rPr>
+                <w:noProof/>
+                <w:webHidden/>
+              </w:rPr>
+              <w:t>6</w:t>
+            </w:r>
+            <w:r>
+              <w:rPr>
+                <w:noProof/>
+                <w:webHidden/>
+              </w:rPr>
+              <w:fldChar w:fldCharType="end"/>
+            </w:r>
+          </w:hyperlink>
+        </w:p>
+        <w:p>
+          <w:pPr>
+            <w:pStyle w:val="TOC2"/>
+            <w:tabs>
+              <w:tab w:val="right" w:leader="dot" w:pos="9016"/>
+            </w:tabs>
+            <w:rPr>
+              <w:noProof/>
+            </w:rPr>
+          </w:pPr>
+          <w:hyperlink w:anchor="_Toc133225054" w:history="1">
+            <w:r>
+              <w:rPr>
+                <w:rStyle w:val="Hyperlink"/>
+                <w:noProof/>
+              </w:rPr>
+              <w:t>3D Evaluation against brief</w:t>
+            </w:r>
+            <w:r>
+              <w:rPr>
+                <w:noProof/>
+                <w:webHidden/>
+              </w:rPr>
+              <w:tab/>
+            </w:r>
+            <w:r>
+              <w:rPr>
+                <w:noProof/>
+                <w:webHidden/>
+              </w:rPr>
+              <w:fldChar w:fldCharType="begin"/>
+            </w:r>
+            <w:r>
+              <w:rPr>
+                <w:noProof/>
+                <w:webHidden/>
+              </w:rPr>
+              <w:instrText xml:space="preserve"> PAGEREF _Toc133225054 \h </w:instrText>
+            </w:r>
+            <w:r>
+              <w:rPr>
+                <w:noProof/>
+                <w:webHidden/>
+              </w:rPr>
+            </w:r>
+            <w:r>
+              <w:rPr>
+                <w:noProof/>
+                <w:webHidden/>
+              </w:rPr>
+              <w:fldChar w:fldCharType="separate"/>
+            </w:r>
+            <w:r>
+              <w:rPr>
+                <w:noProof/>
+                <w:webHidden/>
+              </w:rPr>
+              <w:t>6</w:t>
+            </w:r>
+            <w:r>
+              <w:rPr>
+                <w:noProof/>
+                <w:webHidden/>
+              </w:rPr>
+              <w:fldChar w:fldCharType="end"/>
+            </w:r>
+          </w:hyperlink>
+        </w:p>
+        <w:p>
+          <w:r>
+            <w:rPr>
+              <w:b/>
+              <w:bCs/>
+              <w:noProof/>
+            </w:rPr>
+            <w:fldChar w:fldCharType="end"/>
+          </w:r>
         </w:p>
       </w:sdtContent>
     </w:sdt>
@@ -376,18 +1546,22 @@
       <w:pPr>
         <w:pStyle w:val="Heading1"/>
       </w:pPr>
+      <w:bookmarkStart w:id="0" w:name="_Toc133225038"/>
       <w:r>
         <w:lastRenderedPageBreak/>
         <w:t>Introduction</w:t>
       </w:r>
+      <w:bookmarkEnd w:id="0"/>
     </w:p>
     <w:p>
       <w:pPr>
         <w:pStyle w:val="Heading1"/>
       </w:pPr>
+      <w:bookmarkStart w:id="1" w:name="_Toc133225039"/>
       <w:r>
         <w:t>Design</w:t>
       </w:r>
+      <w:bookmarkEnd w:id="1"/>
     </w:p>
     <w:p>
       <w:r>
@@ -399,6 +1573,9 @@
     </w:p>
     <w:p>
       <w:r>
+        <w:rPr>
+          <w:noProof/>
+        </w:rPr>
         <w:drawing>
           <wp:inline distT="0" distB="0" distL="0" distR="0" wp14:anchorId="6A92071F" wp14:editId="4AEB1DCC">
             <wp:extent cx="5731510" cy="2750185"/>
@@ -415,7 +1592,7 @@
                     <pic:cNvPicPr/>
                   </pic:nvPicPr>
                   <pic:blipFill>
-                    <a:blip r:embed="rId7">
+                    <a:blip r:embed="rId9">
                       <a:extLst>
                         <a:ext uri="{28A0092B-C50C-407E-A947-70E740481C1C}">
                           <a14:useLocalDpi xmlns:a14="http://schemas.microsoft.com/office/drawing/2010/main" val="0"/>
@@ -449,6 +1626,9 @@
     </w:p>
     <w:p>
       <w:r>
+        <w:rPr>
+          <w:noProof/>
+        </w:rPr>
         <w:lastRenderedPageBreak/>
         <w:drawing>
           <wp:inline distT="0" distB="0" distL="0" distR="0" wp14:anchorId="43C55909" wp14:editId="3BD8FE0F">
@@ -466,7 +1646,7 @@
                     <pic:cNvPicPr/>
                   </pic:nvPicPr>
                   <pic:blipFill>
-                    <a:blip r:embed="rId8">
+                    <a:blip r:embed="rId10">
                       <a:extLst>
                         <a:ext uri="{28A0092B-C50C-407E-A947-70E740481C1C}">
                           <a14:useLocalDpi xmlns:a14="http://schemas.microsoft.com/office/drawing/2010/main" val="0"/>
@@ -493,6 +1673,9 @@
         </w:drawing>
       </w:r>
       <w:r>
+        <w:rPr>
+          <w:noProof/>
+        </w:rPr>
         <w:drawing>
           <wp:inline distT="0" distB="0" distL="0" distR="0" wp14:anchorId="54DDCB67" wp14:editId="3EB64BBE">
             <wp:extent cx="4240328" cy="4572000"/>
@@ -509,7 +1692,7 @@
                     <pic:cNvPicPr/>
                   </pic:nvPicPr>
                   <pic:blipFill>
-                    <a:blip r:embed="rId9">
+                    <a:blip r:embed="rId11">
                       <a:extLst>
                         <a:ext uri="{28A0092B-C50C-407E-A947-70E740481C1C}">
                           <a14:useLocalDpi xmlns:a14="http://schemas.microsoft.com/office/drawing/2010/main" val="0"/>
@@ -560,14 +1743,19 @@
     </w:p>
     <w:p>
       <w:pPr>
-        <w:pStyle w:val="Heading3"/>
+        <w:pStyle w:val="Heading2"/>
       </w:pPr>
+      <w:bookmarkStart w:id="2" w:name="_Toc133225040"/>
       <w:r>
         <w:t>2D Design</w:t>
       </w:r>
-    </w:p>
-    <w:p>
-      <w:r>
+      <w:bookmarkEnd w:id="2"/>
+    </w:p>
+    <w:p>
+      <w:r>
+        <w:rPr>
+          <w:noProof/>
+        </w:rPr>
         <w:drawing>
           <wp:inline distT="0" distB="0" distL="0" distR="0" wp14:anchorId="022598BE" wp14:editId="173E5A46">
             <wp:extent cx="5731510" cy="5060315"/>
@@ -584,7 +1772,7 @@
                     <pic:cNvPicPr/>
                   </pic:nvPicPr>
                   <pic:blipFill>
-                    <a:blip r:embed="rId10">
+                    <a:blip r:embed="rId12">
                       <a:extLst>
                         <a:ext uri="{28A0092B-C50C-407E-A947-70E740481C1C}">
                           <a14:useLocalDpi xmlns:a14="http://schemas.microsoft.com/office/drawing/2010/main" val="0"/>
@@ -618,15 +1806,20 @@
     </w:p>
     <w:p>
       <w:pPr>
-        <w:pStyle w:val="Heading3"/>
+        <w:pStyle w:val="Heading2"/>
       </w:pPr>
+      <w:bookmarkStart w:id="3" w:name="_Toc133225041"/>
       <w:r>
         <w:lastRenderedPageBreak/>
         <w:t>3D Design</w:t>
       </w:r>
-    </w:p>
-    <w:p>
-      <w:r>
+      <w:bookmarkEnd w:id="3"/>
+    </w:p>
+    <w:p>
+      <w:r>
+        <w:rPr>
+          <w:noProof/>
+        </w:rPr>
         <w:drawing>
           <wp:inline distT="0" distB="0" distL="0" distR="0" wp14:anchorId="55492275" wp14:editId="02B7053D">
             <wp:extent cx="5731510" cy="5128895"/>
@@ -643,7 +1836,7 @@
                     <pic:cNvPicPr/>
                   </pic:nvPicPr>
                   <pic:blipFill>
-                    <a:blip r:embed="rId11">
+                    <a:blip r:embed="rId13">
                       <a:extLst>
                         <a:ext uri="{28A0092B-C50C-407E-A947-70E740481C1C}">
                           <a14:useLocalDpi xmlns:a14="http://schemas.microsoft.com/office/drawing/2010/main" val="0"/>
@@ -677,11 +1870,13 @@
     </w:p>
     <w:p>
       <w:pPr>
-        <w:pStyle w:val="Heading3"/>
+        <w:pStyle w:val="Heading2"/>
       </w:pPr>
+      <w:bookmarkStart w:id="4" w:name="_Toc133225042"/>
       <w:r>
         <w:t>Assets used</w:t>
       </w:r>
+      <w:bookmarkEnd w:id="4"/>
     </w:p>
     <w:p>
       <w:r>
@@ -696,7 +1891,7 @@
           <w:szCs w:val="24"/>
         </w:rPr>
       </w:pPr>
-      <w:hyperlink r:id="rId12" w:history="1">
+      <w:hyperlink r:id="rId14" w:history="1">
         <w:r>
           <w:rPr>
             <w:rStyle w:val="Hyperlink"/>
@@ -715,7 +1910,7 @@
           <w:szCs w:val="24"/>
         </w:rPr>
       </w:pPr>
-      <w:hyperlink r:id="rId13" w:history="1">
+      <w:hyperlink r:id="rId15" w:history="1">
         <w:r>
           <w:rPr>
             <w:rStyle w:val="Hyperlink"/>
@@ -740,23 +1935,7 @@
             <w:sz w:val="24"/>
             <w:szCs w:val="24"/>
           </w:rPr>
-          <w:t xml:space="preserve"> imag</w:t>
-        </w:r>
-        <w:r>
-          <w:rPr>
-            <w:rStyle w:val="Hyperlink"/>
-            <w:sz w:val="24"/>
-            <w:szCs w:val="24"/>
-          </w:rPr>
-          <w:t>e</w:t>
-        </w:r>
-        <w:r>
-          <w:rPr>
-            <w:rStyle w:val="Hyperlink"/>
-            <w:sz w:val="24"/>
-            <w:szCs w:val="24"/>
-          </w:rPr>
-          <w:t xml:space="preserve"> logo</w:t>
+          <w:t xml:space="preserve"> image logo</w:t>
         </w:r>
       </w:hyperlink>
     </w:p>
@@ -768,7 +1947,7 @@
           <w:szCs w:val="24"/>
         </w:rPr>
       </w:pPr>
-      <w:hyperlink r:id="rId14" w:anchor="query=pink%20green%20gradient&amp;position=23&amp;from_view=keyword&amp;track=ais" w:history="1">
+      <w:hyperlink r:id="rId16" w:anchor="query=pink%20green%20gradient&amp;position=23&amp;from_view=keyword&amp;track=ais" w:history="1">
         <w:r>
           <w:rPr>
             <w:rStyle w:val="Hyperlink"/>
@@ -785,44 +1964,6 @@
         </w:rPr>
         <w:t xml:space="preserve"> </w:t>
       </w:r>
-    </w:p>
-    <w:p>
-      <w:pPr>
-        <w:pStyle w:val="NoSpacing"/>
-        <w:rPr>
-          <w:sz w:val="24"/>
-          <w:szCs w:val="24"/>
-        </w:rPr>
-      </w:pPr>
-      <w:hyperlink r:id="rId15" w:history="1">
-        <w:r>
-          <w:rPr>
-            <w:rStyle w:val="Hyperlink"/>
-            <w:sz w:val="24"/>
-            <w:szCs w:val="24"/>
-          </w:rPr>
-          <w:t>pc original image in mock up</w:t>
-        </w:r>
-      </w:hyperlink>
-    </w:p>
-    <w:p>
-      <w:pPr>
-        <w:pStyle w:val="NoSpacing"/>
-        <w:rPr>
-          <w:sz w:val="24"/>
-          <w:szCs w:val="24"/>
-        </w:rPr>
-      </w:pPr>
-      <w:hyperlink r:id="rId16" w:history="1">
-        <w:r>
-          <w:rPr>
-            <w:rStyle w:val="Hyperlink"/>
-            <w:sz w:val="24"/>
-            <w:szCs w:val="24"/>
-          </w:rPr>
-          <w:t>blank can original link</w:t>
-        </w:r>
-      </w:hyperlink>
     </w:p>
     <w:p>
       <w:pPr>
@@ -839,108 +1980,249 @@
             <w:sz w:val="24"/>
             <w:szCs w:val="24"/>
           </w:rPr>
+          <w:t>pc original image in mock up</w:t>
+        </w:r>
+      </w:hyperlink>
+    </w:p>
+    <w:p>
+      <w:pPr>
+        <w:pStyle w:val="NoSpacing"/>
+        <w:rPr>
+          <w:sz w:val="24"/>
+          <w:szCs w:val="24"/>
+        </w:rPr>
+      </w:pPr>
+      <w:hyperlink r:id="rId18" w:history="1">
+        <w:r>
+          <w:rPr>
+            <w:rStyle w:val="Hyperlink"/>
+            <w:sz w:val="24"/>
+            <w:szCs w:val="24"/>
+          </w:rPr>
+          <w:t>blank can original link</w:t>
+        </w:r>
+      </w:hyperlink>
+    </w:p>
+    <w:p>
+      <w:pPr>
+        <w:pStyle w:val="NoSpacing"/>
+        <w:rPr>
+          <w:rStyle w:val="Hyperlink"/>
+          <w:sz w:val="24"/>
+          <w:szCs w:val="24"/>
+        </w:rPr>
+      </w:pPr>
+      <w:hyperlink r:id="rId19" w:history="1">
+        <w:r>
+          <w:rPr>
+            <w:rStyle w:val="Hyperlink"/>
+            <w:sz w:val="24"/>
+            <w:szCs w:val="24"/>
+          </w:rPr>
           <w:t>desk image original link</w:t>
         </w:r>
       </w:hyperlink>
     </w:p>
     <w:p>
       <w:pPr>
-        <w:pStyle w:val="Heading1"/>
+        <w:pStyle w:val="NoSpacing"/>
+        <w:rPr>
+          <w:sz w:val="24"/>
+          <w:szCs w:val="24"/>
+        </w:rPr>
       </w:pPr>
-      <w:r>
-        <w:lastRenderedPageBreak/>
-        <w:t>Design justification</w:t>
+    </w:p>
+    <w:p>
+      <w:pPr>
+        <w:pStyle w:val="NoSpacing"/>
+        <w:rPr>
+          <w:sz w:val="24"/>
+          <w:szCs w:val="24"/>
+        </w:rPr>
+      </w:pPr>
+      <w:r>
+        <w:rPr>
+          <w:sz w:val="24"/>
+          <w:szCs w:val="24"/>
+        </w:rPr>
+        <w:t>why I used them</w:t>
+      </w:r>
+    </w:p>
+    <w:p>
+      <w:pPr>
+        <w:pStyle w:val="NoSpacing"/>
+        <w:rPr>
+          <w:sz w:val="24"/>
+          <w:szCs w:val="24"/>
+        </w:rPr>
+      </w:pPr>
+      <w:r>
+        <w:rPr>
+          <w:sz w:val="24"/>
+          <w:szCs w:val="24"/>
+        </w:rPr>
+        <w:t>file format</w:t>
+      </w:r>
+    </w:p>
+    <w:p>
+      <w:pPr>
+        <w:pStyle w:val="NoSpacing"/>
+        <w:rPr>
+          <w:sz w:val="24"/>
+          <w:szCs w:val="24"/>
+        </w:rPr>
+      </w:pPr>
+      <w:r>
+        <w:rPr>
+          <w:sz w:val="24"/>
+          <w:szCs w:val="24"/>
+        </w:rPr>
+        <w:t>copyright</w:t>
       </w:r>
     </w:p>
     <w:p>
       <w:pPr>
         <w:pStyle w:val="Heading1"/>
       </w:pPr>
-      <w:r>
-        <w:t>Evaluation</w:t>
-      </w:r>
+      <w:bookmarkStart w:id="5" w:name="_Toc133225043"/>
+      <w:r>
+        <w:lastRenderedPageBreak/>
+        <w:t>Design justification</w:t>
+      </w:r>
+      <w:bookmarkEnd w:id="5"/>
+    </w:p>
+    <w:p>
+      <w:r>
+        <w:t xml:space="preserve">For the 2D design, I ensured that the decisions I made, while developing and creating the designs, were justifiable </w:t>
+      </w:r>
+      <w:r>
+        <w:t xml:space="preserve">and helped to provide an effective solution to the client brief. </w:t>
+      </w:r>
+    </w:p>
+    <w:p>
+      <w:r>
+        <w:t>The vibrant colour scheme that I chose ensures that it will catch the eye of anyone passing by, further enhanced by the custom logo and hand drawn name, making the drink stand out. This is reflected in the 2D graphic that I made, showing all of the aforementioned features, alongside putting into practice the photoshop skills I had developed.</w:t>
+      </w:r>
+      <w:bookmarkStart w:id="6" w:name="_GoBack"/>
+      <w:bookmarkEnd w:id="6"/>
     </w:p>
     <w:p>
       <w:pPr>
         <w:pStyle w:val="Heading1"/>
       </w:pPr>
+      <w:bookmarkStart w:id="7" w:name="_Toc133225044"/>
+      <w:r>
+        <w:t>Evaluation</w:t>
+      </w:r>
+      <w:bookmarkEnd w:id="7"/>
+    </w:p>
+    <w:p>
+      <w:pPr>
+        <w:pStyle w:val="Heading1"/>
+      </w:pPr>
+      <w:bookmarkStart w:id="8" w:name="_Toc133225045"/>
       <w:r>
         <w:t>Feedback</w:t>
       </w:r>
+      <w:bookmarkEnd w:id="8"/>
     </w:p>
     <w:p>
       <w:pPr>
         <w:pStyle w:val="Heading2"/>
       </w:pPr>
+      <w:bookmarkStart w:id="9" w:name="_Toc133225046"/>
       <w:r>
         <w:t>Changes made based on feedback</w:t>
       </w:r>
+      <w:bookmarkEnd w:id="9"/>
     </w:p>
     <w:p>
       <w:pPr>
         <w:pStyle w:val="Heading1"/>
       </w:pPr>
+      <w:bookmarkStart w:id="10" w:name="_Toc133225047"/>
       <w:r>
         <w:t>Developing graphics</w:t>
       </w:r>
+      <w:bookmarkEnd w:id="10"/>
     </w:p>
     <w:p>
       <w:pPr>
         <w:pStyle w:val="Heading2"/>
       </w:pPr>
+      <w:bookmarkStart w:id="11" w:name="_Toc133225048"/>
       <w:r>
         <w:t>2D Graphic</w:t>
       </w:r>
+      <w:bookmarkEnd w:id="11"/>
     </w:p>
     <w:p>
       <w:pPr>
         <w:pStyle w:val="Heading3"/>
       </w:pPr>
+      <w:bookmarkStart w:id="12" w:name="_Toc133225049"/>
       <w:r>
         <w:t>2D Optimisation</w:t>
       </w:r>
+      <w:bookmarkEnd w:id="12"/>
     </w:p>
     <w:p>
       <w:pPr>
         <w:pStyle w:val="Heading2"/>
       </w:pPr>
+      <w:bookmarkStart w:id="13" w:name="_Toc133225050"/>
       <w:r>
         <w:t>3D Graphic</w:t>
       </w:r>
+      <w:bookmarkEnd w:id="13"/>
     </w:p>
     <w:p>
       <w:pPr>
         <w:pStyle w:val="Heading3"/>
       </w:pPr>
+      <w:bookmarkStart w:id="14" w:name="_Toc133225051"/>
       <w:r>
         <w:t>3D Optimisation</w:t>
       </w:r>
+      <w:bookmarkEnd w:id="14"/>
     </w:p>
     <w:p>
       <w:pPr>
         <w:pStyle w:val="Heading1"/>
       </w:pPr>
+      <w:bookmarkStart w:id="15" w:name="_Toc133225052"/>
       <w:r>
         <w:t>Evaluation of Graphics</w:t>
       </w:r>
+      <w:bookmarkEnd w:id="15"/>
     </w:p>
     <w:p>
       <w:pPr>
         <w:pStyle w:val="Heading2"/>
       </w:pPr>
+      <w:bookmarkStart w:id="16" w:name="_Toc133225053"/>
       <w:r>
         <w:t>2D Evaluation against brief</w:t>
       </w:r>
+      <w:bookmarkEnd w:id="16"/>
     </w:p>
     <w:p>
       <w:pPr>
         <w:pStyle w:val="Heading2"/>
       </w:pPr>
+      <w:bookmarkStart w:id="17" w:name="_Toc133225054"/>
       <w:r>
         <w:t>3D Evaluation against brief</w:t>
       </w:r>
+      <w:bookmarkEnd w:id="17"/>
     </w:p>
     <w:sectPr>
+      <w:headerReference w:type="even" r:id="rId20"/>
+      <w:headerReference w:type="default" r:id="rId21"/>
+      <w:footerReference w:type="even" r:id="rId22"/>
+      <w:footerReference w:type="default" r:id="rId23"/>
+      <w:headerReference w:type="first" r:id="rId24"/>
+      <w:footerReference w:type="first" r:id="rId25"/>
       <w:pgSz w:w="11906" w:h="16838"/>
       <w:pgMar w:top="1440" w:right="1440" w:bottom="1440" w:left="1440" w:header="708" w:footer="708" w:gutter="0"/>
       <w:pgNumType w:start="0"/>
@@ -952,8 +2234,118 @@
 </w:document>
 </file>
 
+<file path=word/endnotes.xml><?xml version="1.0" encoding="utf-8"?>
+<w:endnotes xmlns:wpc="http://schemas.microsoft.com/office/word/2010/wordprocessingCanvas" xmlns:cx="http://schemas.microsoft.com/office/drawing/2014/chartex" xmlns:cx1="http://schemas.microsoft.com/office/drawing/2015/9/8/chartex" xmlns:cx2="http://schemas.microsoft.com/office/drawing/2015/10/21/chartex" xmlns:cx3="http://schemas.microsoft.com/office/drawing/2016/5/9/chartex" xmlns:cx4="http://schemas.microsoft.com/office/drawing/2016/5/10/chartex" xmlns:cx5="http://schemas.microsoft.com/office/drawing/2016/5/11/chartex" xmlns:cx6="http://schemas.microsoft.com/office/drawing/2016/5/12/chartex" xmlns:cx7="http://schemas.microsoft.com/office/drawing/2016/5/13/chartex" xmlns:cx8="http://schemas.microsoft.com/office/drawing/2016/5/14/chartex" xmlns:mc="http://schemas.openxmlformats.org/markup-compatibility/2006" xmlns:aink="http://schemas.microsoft.com/office/drawing/2016/ink" xmlns:am3d="http://schemas.microsoft.com/office/drawing/2017/model3d" xmlns:o="urn:schemas-microsoft-com:office:office" xmlns:r="http://schemas.openxmlformats.org/officeDocument/2006/relationships" xmlns:m="http://schemas.openxmlformats.org/officeDocument/2006/math" xmlns:v="urn:schemas-microsoft-com:vml" xmlns:wp14="http://schemas.microsoft.com/office/word/2010/wordprocessingDrawing" xmlns:wp="http://schemas.openxmlformats.org/drawingml/2006/wordprocessingDrawing" xmlns:w10="urn:schemas-microsoft-com:office:word" xmlns:w="http://schemas.openxmlformats.org/wordprocessingml/2006/main" xmlns:w14="http://schemas.microsoft.com/office/word/2010/wordml" xmlns:w15="http://schemas.microsoft.com/office/word/2012/wordml" xmlns:w16cid="http://schemas.microsoft.com/office/word/2016/wordml/cid" xmlns:w16se="http://schemas.microsoft.com/office/word/2015/wordml/symex" xmlns:wpg="http://schemas.microsoft.com/office/word/2010/wordprocessingGroup" xmlns:wpi="http://schemas.microsoft.com/office/word/2010/wordprocessingInk" xmlns:wne="http://schemas.microsoft.com/office/word/2006/wordml" xmlns:wps="http://schemas.microsoft.com/office/word/2010/wordprocessingShape" mc:Ignorable="w14 w15 w16se w16cid wp14">
+  <w:endnote w:type="separator" w:id="-1">
+    <w:p>
+      <w:pPr>
+        <w:spacing w:after="0" w:line="240" w:lineRule="auto"/>
+      </w:pPr>
+      <w:r>
+        <w:separator/>
+      </w:r>
+    </w:p>
+  </w:endnote>
+  <w:endnote w:type="continuationSeparator" w:id="0">
+    <w:p>
+      <w:pPr>
+        <w:spacing w:after="0" w:line="240" w:lineRule="auto"/>
+      </w:pPr>
+      <w:r>
+        <w:continuationSeparator/>
+      </w:r>
+    </w:p>
+  </w:endnote>
+</w:endnotes>
+</file>
+
+<file path=word/footer1.xml><?xml version="1.0" encoding="utf-8"?>
+<w:ftr xmlns:wpc="http://schemas.microsoft.com/office/word/2010/wordprocessingCanvas" xmlns:cx="http://schemas.microsoft.com/office/drawing/2014/chartex" xmlns:cx1="http://schemas.microsoft.com/office/drawing/2015/9/8/chartex" xmlns:cx2="http://schemas.microsoft.com/office/drawing/2015/10/21/chartex" xmlns:cx3="http://schemas.microsoft.com/office/drawing/2016/5/9/chartex" xmlns:cx4="http://schemas.microsoft.com/office/drawing/2016/5/10/chartex" xmlns:cx5="http://schemas.microsoft.com/office/drawing/2016/5/11/chartex" xmlns:cx6="http://schemas.microsoft.com/office/drawing/2016/5/12/chartex" xmlns:cx7="http://schemas.microsoft.com/office/drawing/2016/5/13/chartex" xmlns:cx8="http://schemas.microsoft.com/office/drawing/2016/5/14/chartex" xmlns:mc="http://schemas.openxmlformats.org/markup-compatibility/2006" xmlns:aink="http://schemas.microsoft.com/office/drawing/2016/ink" xmlns:am3d="http://schemas.microsoft.com/office/drawing/2017/model3d" xmlns:o="urn:schemas-microsoft-com:office:office" xmlns:r="http://schemas.openxmlformats.org/officeDocument/2006/relationships" xmlns:m="http://schemas.openxmlformats.org/officeDocument/2006/math" xmlns:v="urn:schemas-microsoft-com:vml" xmlns:wp14="http://schemas.microsoft.com/office/word/2010/wordprocessingDrawing" xmlns:wp="http://schemas.openxmlformats.org/drawingml/2006/wordprocessingDrawing" xmlns:w10="urn:schemas-microsoft-com:office:word" xmlns:w="http://schemas.openxmlformats.org/wordprocessingml/2006/main" xmlns:w14="http://schemas.microsoft.com/office/word/2010/wordml" xmlns:w15="http://schemas.microsoft.com/office/word/2012/wordml" xmlns:w16cid="http://schemas.microsoft.com/office/word/2016/wordml/cid" xmlns:w16se="http://schemas.microsoft.com/office/word/2015/wordml/symex" xmlns:wpg="http://schemas.microsoft.com/office/word/2010/wordprocessingGroup" xmlns:wpi="http://schemas.microsoft.com/office/word/2010/wordprocessingInk" xmlns:wne="http://schemas.microsoft.com/office/word/2006/wordml" xmlns:wps="http://schemas.microsoft.com/office/word/2010/wordprocessingShape" mc:Ignorable="w14 w15 w16se w16cid wp14">
+  <w:p>
+    <w:pPr>
+      <w:pStyle w:val="Footer"/>
+    </w:pPr>
+  </w:p>
+</w:ftr>
+</file>
+
+<file path=word/footer2.xml><?xml version="1.0" encoding="utf-8"?>
+<w:ftr xmlns:wpc="http://schemas.microsoft.com/office/word/2010/wordprocessingCanvas" xmlns:cx="http://schemas.microsoft.com/office/drawing/2014/chartex" xmlns:cx1="http://schemas.microsoft.com/office/drawing/2015/9/8/chartex" xmlns:cx2="http://schemas.microsoft.com/office/drawing/2015/10/21/chartex" xmlns:cx3="http://schemas.microsoft.com/office/drawing/2016/5/9/chartex" xmlns:cx4="http://schemas.microsoft.com/office/drawing/2016/5/10/chartex" xmlns:cx5="http://schemas.microsoft.com/office/drawing/2016/5/11/chartex" xmlns:cx6="http://schemas.microsoft.com/office/drawing/2016/5/12/chartex" xmlns:cx7="http://schemas.microsoft.com/office/drawing/2016/5/13/chartex" xmlns:cx8="http://schemas.microsoft.com/office/drawing/2016/5/14/chartex" xmlns:mc="http://schemas.openxmlformats.org/markup-compatibility/2006" xmlns:aink="http://schemas.microsoft.com/office/drawing/2016/ink" xmlns:am3d="http://schemas.microsoft.com/office/drawing/2017/model3d" xmlns:o="urn:schemas-microsoft-com:office:office" xmlns:r="http://schemas.openxmlformats.org/officeDocument/2006/relationships" xmlns:m="http://schemas.openxmlformats.org/officeDocument/2006/math" xmlns:v="urn:schemas-microsoft-com:vml" xmlns:wp14="http://schemas.microsoft.com/office/word/2010/wordprocessingDrawing" xmlns:wp="http://schemas.openxmlformats.org/drawingml/2006/wordprocessingDrawing" xmlns:w10="urn:schemas-microsoft-com:office:word" xmlns:w="http://schemas.openxmlformats.org/wordprocessingml/2006/main" xmlns:w14="http://schemas.microsoft.com/office/word/2010/wordml" xmlns:w15="http://schemas.microsoft.com/office/word/2012/wordml" xmlns:w16cid="http://schemas.microsoft.com/office/word/2016/wordml/cid" xmlns:w16se="http://schemas.microsoft.com/office/word/2015/wordml/symex" xmlns:wpg="http://schemas.microsoft.com/office/word/2010/wordprocessingGroup" xmlns:wpi="http://schemas.microsoft.com/office/word/2010/wordprocessingInk" xmlns:wne="http://schemas.microsoft.com/office/word/2006/wordml" xmlns:wps="http://schemas.microsoft.com/office/word/2010/wordprocessingShape" mc:Ignorable="w14 w15 w16se w16cid wp14">
+  <w:p>
+    <w:pPr>
+      <w:pStyle w:val="Footer"/>
+    </w:pPr>
+  </w:p>
+</w:ftr>
+</file>
+
+<file path=word/footer3.xml><?xml version="1.0" encoding="utf-8"?>
+<w:ftr xmlns:wpc="http://schemas.microsoft.com/office/word/2010/wordprocessingCanvas" xmlns:cx="http://schemas.microsoft.com/office/drawing/2014/chartex" xmlns:cx1="http://schemas.microsoft.com/office/drawing/2015/9/8/chartex" xmlns:cx2="http://schemas.microsoft.com/office/drawing/2015/10/21/chartex" xmlns:cx3="http://schemas.microsoft.com/office/drawing/2016/5/9/chartex" xmlns:cx4="http://schemas.microsoft.com/office/drawing/2016/5/10/chartex" xmlns:cx5="http://schemas.microsoft.com/office/drawing/2016/5/11/chartex" xmlns:cx6="http://schemas.microsoft.com/office/drawing/2016/5/12/chartex" xmlns:cx7="http://schemas.microsoft.com/office/drawing/2016/5/13/chartex" xmlns:cx8="http://schemas.microsoft.com/office/drawing/2016/5/14/chartex" xmlns:mc="http://schemas.openxmlformats.org/markup-compatibility/2006" xmlns:aink="http://schemas.microsoft.com/office/drawing/2016/ink" xmlns:am3d="http://schemas.microsoft.com/office/drawing/2017/model3d" xmlns:o="urn:schemas-microsoft-com:office:office" xmlns:r="http://schemas.openxmlformats.org/officeDocument/2006/relationships" xmlns:m="http://schemas.openxmlformats.org/officeDocument/2006/math" xmlns:v="urn:schemas-microsoft-com:vml" xmlns:wp14="http://schemas.microsoft.com/office/word/2010/wordprocessingDrawing" xmlns:wp="http://schemas.openxmlformats.org/drawingml/2006/wordprocessingDrawing" xmlns:w10="urn:schemas-microsoft-com:office:word" xmlns:w="http://schemas.openxmlformats.org/wordprocessingml/2006/main" xmlns:w14="http://schemas.microsoft.com/office/word/2010/wordml" xmlns:w15="http://schemas.microsoft.com/office/word/2012/wordml" xmlns:w16cid="http://schemas.microsoft.com/office/word/2016/wordml/cid" xmlns:w16se="http://schemas.microsoft.com/office/word/2015/wordml/symex" xmlns:wpg="http://schemas.microsoft.com/office/word/2010/wordprocessingGroup" xmlns:wpi="http://schemas.microsoft.com/office/word/2010/wordprocessingInk" xmlns:wne="http://schemas.microsoft.com/office/word/2006/wordml" xmlns:wps="http://schemas.microsoft.com/office/word/2010/wordprocessingShape" mc:Ignorable="w14 w15 w16se w16cid wp14">
+  <w:p>
+    <w:pPr>
+      <w:pStyle w:val="Footer"/>
+    </w:pPr>
+  </w:p>
+</w:ftr>
+</file>
+
+<file path=word/footnotes.xml><?xml version="1.0" encoding="utf-8"?>
+<w:footnotes xmlns:wpc="http://schemas.microsoft.com/office/word/2010/wordprocessingCanvas" xmlns:cx="http://schemas.microsoft.com/office/drawing/2014/chartex" xmlns:cx1="http://schemas.microsoft.com/office/drawing/2015/9/8/chartex" xmlns:cx2="http://schemas.microsoft.com/office/drawing/2015/10/21/chartex" xmlns:cx3="http://schemas.microsoft.com/office/drawing/2016/5/9/chartex" xmlns:cx4="http://schemas.microsoft.com/office/drawing/2016/5/10/chartex" xmlns:cx5="http://schemas.microsoft.com/office/drawing/2016/5/11/chartex" xmlns:cx6="http://schemas.microsoft.com/office/drawing/2016/5/12/chartex" xmlns:cx7="http://schemas.microsoft.com/office/drawing/2016/5/13/chartex" xmlns:cx8="http://schemas.microsoft.com/office/drawing/2016/5/14/chartex" xmlns:mc="http://schemas.openxmlformats.org/markup-compatibility/2006" xmlns:aink="http://schemas.microsoft.com/office/drawing/2016/ink" xmlns:am3d="http://schemas.microsoft.com/office/drawing/2017/model3d" xmlns:o="urn:schemas-microsoft-com:office:office" xmlns:r="http://schemas.openxmlformats.org/officeDocument/2006/relationships" xmlns:m="http://schemas.openxmlformats.org/officeDocument/2006/math" xmlns:v="urn:schemas-microsoft-com:vml" xmlns:wp14="http://schemas.microsoft.com/office/word/2010/wordprocessingDrawing" xmlns:wp="http://schemas.openxmlformats.org/drawingml/2006/wordprocessingDrawing" xmlns:w10="urn:schemas-microsoft-com:office:word" xmlns:w="http://schemas.openxmlformats.org/wordprocessingml/2006/main" xmlns:w14="http://schemas.microsoft.com/office/word/2010/wordml" xmlns:w15="http://schemas.microsoft.com/office/word/2012/wordml" xmlns:w16cid="http://schemas.microsoft.com/office/word/2016/wordml/cid" xmlns:w16se="http://schemas.microsoft.com/office/word/2015/wordml/symex" xmlns:wpg="http://schemas.microsoft.com/office/word/2010/wordprocessingGroup" xmlns:wpi="http://schemas.microsoft.com/office/word/2010/wordprocessingInk" xmlns:wne="http://schemas.microsoft.com/office/word/2006/wordml" xmlns:wps="http://schemas.microsoft.com/office/word/2010/wordprocessingShape" mc:Ignorable="w14 w15 w16se w16cid wp14">
+  <w:footnote w:type="separator" w:id="-1">
+    <w:p>
+      <w:pPr>
+        <w:spacing w:after="0" w:line="240" w:lineRule="auto"/>
+      </w:pPr>
+      <w:r>
+        <w:separator/>
+      </w:r>
+    </w:p>
+  </w:footnote>
+  <w:footnote w:type="continuationSeparator" w:id="0">
+    <w:p>
+      <w:pPr>
+        <w:spacing w:after="0" w:line="240" w:lineRule="auto"/>
+      </w:pPr>
+      <w:r>
+        <w:continuationSeparator/>
+      </w:r>
+    </w:p>
+  </w:footnote>
+</w:footnotes>
+</file>
+
+<file path=word/header1.xml><?xml version="1.0" encoding="utf-8"?>
+<w:hdr xmlns:wpc="http://schemas.microsoft.com/office/word/2010/wordprocessingCanvas" xmlns:cx="http://schemas.microsoft.com/office/drawing/2014/chartex" xmlns:cx1="http://schemas.microsoft.com/office/drawing/2015/9/8/chartex" xmlns:cx2="http://schemas.microsoft.com/office/drawing/2015/10/21/chartex" xmlns:cx3="http://schemas.microsoft.com/office/drawing/2016/5/9/chartex" xmlns:cx4="http://schemas.microsoft.com/office/drawing/2016/5/10/chartex" xmlns:cx5="http://schemas.microsoft.com/office/drawing/2016/5/11/chartex" xmlns:cx6="http://schemas.microsoft.com/office/drawing/2016/5/12/chartex" xmlns:cx7="http://schemas.microsoft.com/office/drawing/2016/5/13/chartex" xmlns:cx8="http://schemas.microsoft.com/office/drawing/2016/5/14/chartex" xmlns:mc="http://schemas.openxmlformats.org/markup-compatibility/2006" xmlns:aink="http://schemas.microsoft.com/office/drawing/2016/ink" xmlns:am3d="http://schemas.microsoft.com/office/drawing/2017/model3d" xmlns:o="urn:schemas-microsoft-com:office:office" xmlns:r="http://schemas.openxmlformats.org/officeDocument/2006/relationships" xmlns:m="http://schemas.openxmlformats.org/officeDocument/2006/math" xmlns:v="urn:schemas-microsoft-com:vml" xmlns:wp14="http://schemas.microsoft.com/office/word/2010/wordprocessingDrawing" xmlns:wp="http://schemas.openxmlformats.org/drawingml/2006/wordprocessingDrawing" xmlns:w10="urn:schemas-microsoft-com:office:word" xmlns:w="http://schemas.openxmlformats.org/wordprocessingml/2006/main" xmlns:w14="http://schemas.microsoft.com/office/word/2010/wordml" xmlns:w15="http://schemas.microsoft.com/office/word/2012/wordml" xmlns:w16cid="http://schemas.microsoft.com/office/word/2016/wordml/cid" xmlns:w16se="http://schemas.microsoft.com/office/word/2015/wordml/symex" xmlns:wpg="http://schemas.microsoft.com/office/word/2010/wordprocessingGroup" xmlns:wpi="http://schemas.microsoft.com/office/word/2010/wordprocessingInk" xmlns:wne="http://schemas.microsoft.com/office/word/2006/wordml" xmlns:wps="http://schemas.microsoft.com/office/word/2010/wordprocessingShape" mc:Ignorable="w14 w15 w16se w16cid wp14">
+  <w:p>
+    <w:pPr>
+      <w:pStyle w:val="Header"/>
+    </w:pPr>
+  </w:p>
+</w:hdr>
+</file>
+
+<file path=word/header2.xml><?xml version="1.0" encoding="utf-8"?>
+<w:hdr xmlns:wpc="http://schemas.microsoft.com/office/word/2010/wordprocessingCanvas" xmlns:cx="http://schemas.microsoft.com/office/drawing/2014/chartex" xmlns:cx1="http://schemas.microsoft.com/office/drawing/2015/9/8/chartex" xmlns:cx2="http://schemas.microsoft.com/office/drawing/2015/10/21/chartex" xmlns:cx3="http://schemas.microsoft.com/office/drawing/2016/5/9/chartex" xmlns:cx4="http://schemas.microsoft.com/office/drawing/2016/5/10/chartex" xmlns:cx5="http://schemas.microsoft.com/office/drawing/2016/5/11/chartex" xmlns:cx6="http://schemas.microsoft.com/office/drawing/2016/5/12/chartex" xmlns:cx7="http://schemas.microsoft.com/office/drawing/2016/5/13/chartex" xmlns:cx8="http://schemas.microsoft.com/office/drawing/2016/5/14/chartex" xmlns:mc="http://schemas.openxmlformats.org/markup-compatibility/2006" xmlns:aink="http://schemas.microsoft.com/office/drawing/2016/ink" xmlns:am3d="http://schemas.microsoft.com/office/drawing/2017/model3d" xmlns:o="urn:schemas-microsoft-com:office:office" xmlns:r="http://schemas.openxmlformats.org/officeDocument/2006/relationships" xmlns:m="http://schemas.openxmlformats.org/officeDocument/2006/math" xmlns:v="urn:schemas-microsoft-com:vml" xmlns:wp14="http://schemas.microsoft.com/office/word/2010/wordprocessingDrawing" xmlns:wp="http://schemas.openxmlformats.org/drawingml/2006/wordprocessingDrawing" xmlns:w10="urn:schemas-microsoft-com:office:word" xmlns:w="http://schemas.openxmlformats.org/wordprocessingml/2006/main" xmlns:w14="http://schemas.microsoft.com/office/word/2010/wordml" xmlns:w15="http://schemas.microsoft.com/office/word/2012/wordml" xmlns:w16cid="http://schemas.microsoft.com/office/word/2016/wordml/cid" xmlns:w16se="http://schemas.microsoft.com/office/word/2015/wordml/symex" xmlns:wpg="http://schemas.microsoft.com/office/word/2010/wordprocessingGroup" xmlns:wpi="http://schemas.microsoft.com/office/word/2010/wordprocessingInk" xmlns:wne="http://schemas.microsoft.com/office/word/2006/wordml" xmlns:wps="http://schemas.microsoft.com/office/word/2010/wordprocessingShape" mc:Ignorable="w14 w15 w16se w16cid wp14">
+  <w:p>
+    <w:pPr>
+      <w:pStyle w:val="Header"/>
+    </w:pPr>
+  </w:p>
+</w:hdr>
+</file>
+
+<file path=word/header3.xml><?xml version="1.0" encoding="utf-8"?>
+<w:hdr xmlns:wpc="http://schemas.microsoft.com/office/word/2010/wordprocessingCanvas" xmlns:cx="http://schemas.microsoft.com/office/drawing/2014/chartex" xmlns:cx1="http://schemas.microsoft.com/office/drawing/2015/9/8/chartex" xmlns:cx2="http://schemas.microsoft.com/office/drawing/2015/10/21/chartex" xmlns:cx3="http://schemas.microsoft.com/office/drawing/2016/5/9/chartex" xmlns:cx4="http://schemas.microsoft.com/office/drawing/2016/5/10/chartex" xmlns:cx5="http://schemas.microsoft.com/office/drawing/2016/5/11/chartex" xmlns:cx6="http://schemas.microsoft.com/office/drawing/2016/5/12/chartex" xmlns:cx7="http://schemas.microsoft.com/office/drawing/2016/5/13/chartex" xmlns:cx8="http://schemas.microsoft.com/office/drawing/2016/5/14/chartex" xmlns:mc="http://schemas.openxmlformats.org/markup-compatibility/2006" xmlns:aink="http://schemas.microsoft.com/office/drawing/2016/ink" xmlns:am3d="http://schemas.microsoft.com/office/drawing/2017/model3d" xmlns:o="urn:schemas-microsoft-com:office:office" xmlns:r="http://schemas.openxmlformats.org/officeDocument/2006/relationships" xmlns:m="http://schemas.openxmlformats.org/officeDocument/2006/math" xmlns:v="urn:schemas-microsoft-com:vml" xmlns:wp14="http://schemas.microsoft.com/office/word/2010/wordprocessingDrawing" xmlns:wp="http://schemas.openxmlformats.org/drawingml/2006/wordprocessingDrawing" xmlns:w10="urn:schemas-microsoft-com:office:word" xmlns:w="http://schemas.openxmlformats.org/wordprocessingml/2006/main" xmlns:w14="http://schemas.microsoft.com/office/word/2010/wordml" xmlns:w15="http://schemas.microsoft.com/office/word/2012/wordml" xmlns:w16cid="http://schemas.microsoft.com/office/word/2016/wordml/cid" xmlns:w16se="http://schemas.microsoft.com/office/word/2015/wordml/symex" xmlns:wpg="http://schemas.microsoft.com/office/word/2010/wordprocessingGroup" xmlns:wpi="http://schemas.microsoft.com/office/word/2010/wordprocessingInk" xmlns:wne="http://schemas.microsoft.com/office/word/2006/wordml" xmlns:wps="http://schemas.microsoft.com/office/word/2010/wordprocessingShape" mc:Ignorable="w14 w15 w16se w16cid wp14">
+  <w:p>
+    <w:pPr>
+      <w:pStyle w:val="Header"/>
+    </w:pPr>
+  </w:p>
+</w:hdr>
+</file>
+
 <file path=word/styles.xml><?xml version="1.0" encoding="utf-8"?>
-<w:styles xmlns:mc="http://schemas.openxmlformats.org/markup-compatibility/2006" xmlns:r="http://schemas.openxmlformats.org/officeDocument/2006/relationships" xmlns:w="http://schemas.openxmlformats.org/wordprocessingml/2006/main" xmlns:w14="http://schemas.microsoft.com/office/word/2010/wordml" xmlns:w15="http://schemas.microsoft.com/office/word/2012/wordml" xmlns:w16cex="http://schemas.microsoft.com/office/word/2018/wordml/cex" xmlns:w16cid="http://schemas.microsoft.com/office/word/2016/wordml/cid" xmlns:w16="http://schemas.microsoft.com/office/word/2018/wordml" xmlns:w16sdtdh="http://schemas.microsoft.com/office/word/2020/wordml/sdtdatahash" xmlns:w16se="http://schemas.microsoft.com/office/word/2015/wordml/symex" mc:Ignorable="w14 w15 w16se w16cid w16 w16cex w16sdtdh">
+<w:styles xmlns:mc="http://schemas.openxmlformats.org/markup-compatibility/2006" xmlns:r="http://schemas.openxmlformats.org/officeDocument/2006/relationships" xmlns:w="http://schemas.openxmlformats.org/wordprocessingml/2006/main" xmlns:w14="http://schemas.microsoft.com/office/word/2010/wordml" xmlns:w15="http://schemas.microsoft.com/office/word/2012/wordml" xmlns:w16cid="http://schemas.microsoft.com/office/word/2016/wordml/cid" xmlns:w16se="http://schemas.microsoft.com/office/word/2015/wordml/symex" mc:Ignorable="w14 w15 w16se w16cid">
   <w:docDefaults>
     <w:rPrDefault>
       <w:rPr>
@@ -971,7 +2363,7 @@
       </w:pPr>
     </w:pPrDefault>
   </w:docDefaults>
-  <w:latentStyles w:defLockedState="0" w:defUIPriority="99" w:defSemiHidden="0" w:defUnhideWhenUsed="0" w:defQFormat="0" w:count="376">
+  <w:latentStyles w:defLockedState="0" w:defUIPriority="99" w:defSemiHidden="0" w:defUnhideWhenUsed="0" w:defQFormat="0" w:count="375">
     <w:lsdException w:name="Normal" w:uiPriority="0" w:qFormat="1"/>
     <w:lsdException w:name="heading 1" w:uiPriority="9" w:qFormat="1"/>
     <w:lsdException w:name="heading 2" w:semiHidden="1" w:uiPriority="9" w:unhideWhenUsed="1" w:qFormat="1"/>
@@ -1347,7 +2739,6 @@
     <w:lsdException w:name="Smart Hyperlink" w:semiHidden="1" w:unhideWhenUsed="1"/>
     <w:lsdException w:name="Hashtag" w:semiHidden="1" w:unhideWhenUsed="1"/>
     <w:lsdException w:name="Unresolved Mention" w:semiHidden="1" w:unhideWhenUsed="1"/>
-    <w:lsdException w:name="Smart Link" w:semiHidden="1" w:unhideWhenUsed="1"/>
   </w:latentStyles>
   <w:style w:type="paragraph" w:default="1" w:styleId="Normal">
     <w:name w:val="Normal"/>
@@ -1610,6 +3001,88 @@
       <w:color w:val="954F72" w:themeColor="followedHyperlink"/>
       <w:u w:val="single"/>
     </w:rPr>
+  </w:style>
+  <w:style w:type="paragraph" w:styleId="TOC1">
+    <w:name w:val="toc 1"/>
+    <w:basedOn w:val="Normal"/>
+    <w:next w:val="Normal"/>
+    <w:autoRedefine/>
+    <w:uiPriority w:val="39"/>
+    <w:unhideWhenUsed/>
+    <w:rsid w:val="000F4470"/>
+    <w:pPr>
+      <w:spacing w:after="100"/>
+    </w:pPr>
+  </w:style>
+  <w:style w:type="paragraph" w:styleId="TOC3">
+    <w:name w:val="toc 3"/>
+    <w:basedOn w:val="Normal"/>
+    <w:next w:val="Normal"/>
+    <w:autoRedefine/>
+    <w:uiPriority w:val="39"/>
+    <w:unhideWhenUsed/>
+    <w:rsid w:val="000F4470"/>
+    <w:pPr>
+      <w:spacing w:after="100"/>
+      <w:ind w:left="480"/>
+    </w:pPr>
+  </w:style>
+  <w:style w:type="paragraph" w:styleId="TOC2">
+    <w:name w:val="toc 2"/>
+    <w:basedOn w:val="Normal"/>
+    <w:next w:val="Normal"/>
+    <w:autoRedefine/>
+    <w:uiPriority w:val="39"/>
+    <w:unhideWhenUsed/>
+    <w:rsid w:val="000F4470"/>
+    <w:pPr>
+      <w:spacing w:after="100"/>
+      <w:ind w:left="240"/>
+    </w:pPr>
+  </w:style>
+  <w:style w:type="paragraph" w:styleId="Header">
+    <w:name w:val="header"/>
+    <w:basedOn w:val="Normal"/>
+    <w:link w:val="HeaderChar"/>
+    <w:uiPriority w:val="99"/>
+    <w:unhideWhenUsed/>
+    <w:rsid w:val="00EF53F4"/>
+    <w:pPr>
+      <w:tabs>
+        <w:tab w:val="center" w:pos="4513"/>
+        <w:tab w:val="right" w:pos="9026"/>
+      </w:tabs>
+      <w:spacing w:after="0" w:line="240" w:lineRule="auto"/>
+    </w:pPr>
+  </w:style>
+  <w:style w:type="character" w:customStyle="1" w:styleId="HeaderChar">
+    <w:name w:val="Header Char"/>
+    <w:basedOn w:val="DefaultParagraphFont"/>
+    <w:link w:val="Header"/>
+    <w:uiPriority w:val="99"/>
+    <w:rsid w:val="00EF53F4"/>
+  </w:style>
+  <w:style w:type="paragraph" w:styleId="Footer">
+    <w:name w:val="footer"/>
+    <w:basedOn w:val="Normal"/>
+    <w:link w:val="FooterChar"/>
+    <w:uiPriority w:val="99"/>
+    <w:unhideWhenUsed/>
+    <w:rsid w:val="00EF53F4"/>
+    <w:pPr>
+      <w:tabs>
+        <w:tab w:val="center" w:pos="4513"/>
+        <w:tab w:val="right" w:pos="9026"/>
+      </w:tabs>
+      <w:spacing w:after="0" w:line="240" w:lineRule="auto"/>
+    </w:pPr>
+  </w:style>
+  <w:style w:type="character" w:customStyle="1" w:styleId="FooterChar">
+    <w:name w:val="Footer Char"/>
+    <w:basedOn w:val="DefaultParagraphFont"/>
+    <w:link w:val="Footer"/>
+    <w:uiPriority w:val="99"/>
+    <w:rsid w:val="00EF53F4"/>
   </w:style>
 </w:styles>
 </file>
@@ -1935,7 +3408,7 @@
 </file>
 
 <file path=customXml/itemProps2.xml><?xml version="1.0" encoding="utf-8"?>
-<ds:datastoreItem xmlns:ds="http://schemas.openxmlformats.org/officeDocument/2006/customXml" ds:itemID="{0921B133-5C97-4D8B-B3DC-FC068485B0BB}">
+<ds:datastoreItem xmlns:ds="http://schemas.openxmlformats.org/officeDocument/2006/customXml" ds:itemID="{FEDE4709-C1CA-4459-B6D9-BB4C3BA7572C}">
   <ds:schemaRefs>
     <ds:schemaRef ds:uri="http://schemas.openxmlformats.org/officeDocument/2006/bibliography"/>
   </ds:schemaRefs>

</xml_diff>